<commit_message>
ajout de plusieur nouveau fichier
</commit_message>
<xml_diff>
--- a/Projet1_Switch_Party/Suivi d'activite/Journal_de_Bord_ANE.docx
+++ b/Projet1_Switch_Party/Suivi d'activite/Journal_de_Bord_ANE.docx
@@ -203,9 +203,26 @@
       </w:r>
     </w:p>
     <w:p>
+      <w:r>
+        <w:t>Travail réalisé :</w:t>
+      </w:r>
+      <w:r>
+        <w:t xml:space="preserve"> la mise en place de la sauvegarde de la configuration a été effectué à l’aide de l’outil tftp32. </w:t>
+      </w:r>
+      <w:r>
+        <w:t xml:space="preserve"> Le Switch peut maintenant être éteint sans risque de perdre toute la configuration il suffira juste de la réinjecter dans le switch voir</w:t>
+      </w:r>
+      <w:r>
+        <w:t xml:space="preserve">e </w:t>
+      </w:r>
+      <w:r>
+        <w:t xml:space="preserve">les commandes sur le fichier injection dans le répertoire config_Switch sous GitHub. </w:t>
+      </w:r>
       <w:bookmarkStart w:id="0" w:name="_GoBack"/>
       <w:bookmarkEnd w:id="0"/>
     </w:p>
+    <w:p/>
+    <w:p/>
     <w:p/>
     <w:p/>
     <w:sectPr>

</xml_diff>